<commit_message>
Added trend lines & updated Unit 1 files
</commit_message>
<xml_diff>
--- a/Unit_01_Excel/Homework_Unit_1_Word.docx
+++ b/Unit_01_Excel/Homework_Unit_1_Word.docx
@@ -311,17 +311,7 @@
           <w:sz w:val="24"/>
           <w:szCs w:val="24"/>
         </w:rPr>
-        <w:t xml:space="preserve"> crowdfunding source and be incredibly </w:t>
-      </w:r>
-      <w:bookmarkStart w:id="0" w:name="_GoBack"/>
-      <w:bookmarkEnd w:id="0"/>
-      <w:r>
-        <w:rPr>
-          <w:rFonts w:ascii="Arial" w:hAnsi="Arial" w:cs="Arial"/>
-          <w:sz w:val="24"/>
-          <w:szCs w:val="24"/>
-        </w:rPr>
-        <w:t>successful.</w:t>
+        <w:t xml:space="preserve"> crowdfunding source and be incredibly successful.</w:t>
       </w:r>
     </w:p>
     <w:p>
@@ -365,14 +355,6 @@
           <w:szCs w:val="24"/>
         </w:rPr>
       </w:pPr>
-      <w:r>
-        <w:rPr>
-          <w:rFonts w:ascii="Arial" w:hAnsi="Arial" w:cs="Arial"/>
-          <w:sz w:val="24"/>
-          <w:szCs w:val="24"/>
-        </w:rPr>
-        <w:br w:type="page"/>
-      </w:r>
     </w:p>
     <w:p>
       <w:pPr>
@@ -398,6 +380,7 @@
           <w:sz w:val="24"/>
           <w:szCs w:val="24"/>
         </w:rPr>
+        <w:lastRenderedPageBreak/>
         <w:drawing>
           <wp:inline distT="0" distB="0" distL="0" distR="0" wp14:anchorId="4D39CEEA" wp14:editId="40BDC593">
             <wp:extent cx="8229600" cy="3671570"/>
@@ -511,7 +494,25 @@
           <w:sz w:val="24"/>
           <w:szCs w:val="24"/>
         </w:rPr>
-        <w:t xml:space="preserve">failure recurring in the months of January, June, July, and October. Finally, the relationship of KickStarter project </w:t>
+        <w:t xml:space="preserve">failure recurring in the months of January, June, July, and October. Finally, the relationship of </w:t>
+      </w:r>
+      <w:proofErr w:type="spellStart"/>
+      <w:r>
+        <w:rPr>
+          <w:rFonts w:ascii="Arial" w:hAnsi="Arial" w:cs="Arial"/>
+          <w:sz w:val="24"/>
+          <w:szCs w:val="24"/>
+        </w:rPr>
+        <w:t>KickStarter</w:t>
+      </w:r>
+      <w:proofErr w:type="spellEnd"/>
+      <w:r>
+        <w:rPr>
+          <w:rFonts w:ascii="Arial" w:hAnsi="Arial" w:cs="Arial"/>
+          <w:sz w:val="24"/>
+          <w:szCs w:val="24"/>
+        </w:rPr>
+        <w:t xml:space="preserve"> project </w:t>
       </w:r>
       <w:r>
         <w:rPr>
@@ -572,10 +573,10 @@
           <w:szCs w:val="24"/>
         </w:rPr>
         <w:drawing>
-          <wp:inline distT="0" distB="0" distL="0" distR="0" wp14:anchorId="0125C903" wp14:editId="0D52762D">
-            <wp:extent cx="8463700" cy="3615157"/>
-            <wp:effectExtent l="0" t="0" r="0" b="4445"/>
-            <wp:docPr id="4" name="Picture 4" descr="A screenshot of a map&#10;&#10;Description automatically generated"/>
+          <wp:inline distT="0" distB="0" distL="0" distR="0" wp14:anchorId="45CEF33C" wp14:editId="49594487">
+            <wp:extent cx="8229600" cy="3514725"/>
+            <wp:effectExtent l="0" t="0" r="0" b="9525"/>
+            <wp:docPr id="9" name="Picture 9" descr="A screenshot of a cell phone&#10;&#10;Description automatically generated"/>
             <wp:cNvGraphicFramePr>
               <a:graphicFrameLocks xmlns:a="http://schemas.openxmlformats.org/drawingml/2006/main" noChangeAspect="1"/>
             </wp:cNvGraphicFramePr>
@@ -583,7 +584,7 @@
               <a:graphicData uri="http://schemas.openxmlformats.org/drawingml/2006/picture">
                 <pic:pic xmlns:pic="http://schemas.openxmlformats.org/drawingml/2006/picture">
                   <pic:nvPicPr>
-                    <pic:cNvPr id="4" name="Homework_Unit_1_Chart_3_Bonus.jpg"/>
+                    <pic:cNvPr id="9" name="Homework_Unit_1_Chart_4_Bonus_2.jpg"/>
                     <pic:cNvPicPr/>
                   </pic:nvPicPr>
                   <pic:blipFill>
@@ -601,7 +602,7 @@
                   <pic:spPr>
                     <a:xfrm>
                       <a:off x="0" y="0"/>
-                      <a:ext cx="8515122" cy="3637121"/>
+                      <a:ext cx="8229600" cy="3514725"/>
                     </a:xfrm>
                     <a:prstGeom prst="rect">
                       <a:avLst/>
@@ -629,9 +630,33 @@
         </w:rPr>
         <w:t xml:space="preserve"> Finally, no surprises: projects requiring the largest funding also have the highest rate of failure.</w:t>
       </w:r>
-    </w:p>
-    <w:p>
-      <w:pPr>
+      <w:r>
+        <w:rPr>
+          <w:rFonts w:ascii="Arial" w:hAnsi="Arial" w:cs="Arial"/>
+          <w:sz w:val="24"/>
+          <w:szCs w:val="24"/>
+        </w:rPr>
+        <w:t xml:space="preserve"> R-squared calculations did not reveal any statistically significant data correlation.</w:t>
+      </w:r>
+    </w:p>
+    <w:p>
+      <w:pPr>
+        <w:rPr>
+          <w:rFonts w:ascii="Arial" w:hAnsi="Arial" w:cs="Arial"/>
+          <w:sz w:val="24"/>
+          <w:szCs w:val="24"/>
+        </w:rPr>
+      </w:pPr>
+    </w:p>
+    <w:p>
+      <w:pPr>
+        <w:rPr>
+          <w:rFonts w:ascii="Arial" w:hAnsi="Arial" w:cs="Arial"/>
+          <w:sz w:val="24"/>
+          <w:szCs w:val="24"/>
+        </w:rPr>
+      </w:pPr>
+      <w:r>
         <w:rPr>
           <w:rFonts w:ascii="Arial" w:hAnsi="Arial" w:cs="Arial"/>
           <w:b/>
@@ -639,8 +664,80 @@
           <w:sz w:val="36"/>
           <w:szCs w:val="36"/>
         </w:rPr>
-      </w:pPr>
-      <w:r>
+        <w:br w:type="page"/>
+      </w:r>
+      <w:bookmarkStart w:id="0" w:name="_GoBack"/>
+      <w:r>
+        <w:rPr>
+          <w:noProof/>
+        </w:rPr>
+        <w:lastRenderedPageBreak/>
+        <w:drawing>
+          <wp:inline distT="0" distB="0" distL="0" distR="0" wp14:anchorId="43671646" wp14:editId="3A9CF919">
+            <wp:extent cx="7067550" cy="3802541"/>
+            <wp:effectExtent l="0" t="0" r="0" b="7620"/>
+            <wp:docPr id="10" name="Picture 10"/>
+            <wp:cNvGraphicFramePr>
+              <a:graphicFrameLocks xmlns:a="http://schemas.openxmlformats.org/drawingml/2006/main" noChangeAspect="1"/>
+            </wp:cNvGraphicFramePr>
+            <a:graphic xmlns:a="http://schemas.openxmlformats.org/drawingml/2006/main">
+              <a:graphicData uri="http://schemas.openxmlformats.org/drawingml/2006/picture">
+                <pic:pic xmlns:pic="http://schemas.openxmlformats.org/drawingml/2006/picture">
+                  <pic:nvPicPr>
+                    <pic:cNvPr id="1" name=""/>
+                    <pic:cNvPicPr/>
+                  </pic:nvPicPr>
+                  <pic:blipFill>
+                    <a:blip r:embed="rId10"/>
+                    <a:stretch>
+                      <a:fillRect/>
+                    </a:stretch>
+                  </pic:blipFill>
+                  <pic:spPr>
+                    <a:xfrm>
+                      <a:off x="0" y="0"/>
+                      <a:ext cx="7133218" cy="3837872"/>
+                    </a:xfrm>
+                    <a:prstGeom prst="rect">
+                      <a:avLst/>
+                    </a:prstGeom>
+                  </pic:spPr>
+                </pic:pic>
+              </a:graphicData>
+            </a:graphic>
+          </wp:inline>
+        </w:drawing>
+      </w:r>
+      <w:bookmarkEnd w:id="0"/>
+    </w:p>
+    <w:p>
+      <w:pPr>
+        <w:rPr>
+          <w:rFonts w:ascii="Arial" w:hAnsi="Arial" w:cs="Arial"/>
+          <w:sz w:val="24"/>
+          <w:szCs w:val="24"/>
+        </w:rPr>
+      </w:pPr>
+      <w:r>
+        <w:rPr>
+          <w:rFonts w:ascii="Arial" w:hAnsi="Arial" w:cs="Arial"/>
+          <w:sz w:val="24"/>
+          <w:szCs w:val="24"/>
+        </w:rPr>
+        <w:t>The scatter plot above shows data points that represent the relationship: (# Failed, #Successful) for funded goal ranges illustrated in the graph on the previous page. While there is an interesting correlation presented the r-squared value indicates the correlation is not statistically significant.</w:t>
+      </w:r>
+    </w:p>
+    <w:p>
+      <w:pPr>
+        <w:rPr>
+          <w:rFonts w:ascii="Arial" w:hAnsi="Arial" w:cs="Arial"/>
+          <w:sz w:val="24"/>
+          <w:szCs w:val="24"/>
+        </w:rPr>
+      </w:pPr>
+    </w:p>
+    <w:p>
+      <w:pPr>
         <w:rPr>
           <w:rFonts w:ascii="Arial" w:hAnsi="Arial" w:cs="Arial"/>
           <w:b/>
@@ -648,17 +745,6 @@
           <w:sz w:val="36"/>
           <w:szCs w:val="36"/>
         </w:rPr>
-        <w:lastRenderedPageBreak/>
-        <w:t>Concluding Remarks</w:t>
-      </w:r>
-    </w:p>
-    <w:p>
-      <w:pPr>
-        <w:rPr>
-          <w:rFonts w:ascii="Arial" w:hAnsi="Arial" w:cs="Arial"/>
-          <w:sz w:val="36"/>
-          <w:szCs w:val="36"/>
-        </w:rPr>
       </w:pPr>
       <w:r>
         <w:rPr>
@@ -668,7 +754,16 @@
           <w:sz w:val="36"/>
           <w:szCs w:val="36"/>
         </w:rPr>
-        <w:t>and</w:t>
+        <w:lastRenderedPageBreak/>
+        <w:t>Concluding</w:t>
+      </w:r>
+      <w:r>
+        <w:rPr>
+          <w:rFonts w:ascii="Arial" w:hAnsi="Arial" w:cs="Arial"/>
+          <w:sz w:val="24"/>
+          <w:szCs w:val="24"/>
+        </w:rPr>
+        <w:t xml:space="preserve"> </w:t>
       </w:r>
       <w:r>
         <w:rPr>
@@ -678,14 +773,43 @@
           <w:sz w:val="36"/>
           <w:szCs w:val="36"/>
         </w:rPr>
-        <w:t xml:space="preserve"> recommendations</w:t>
-      </w:r>
-      <w:r>
+        <w:t>Remarks</w:t>
+      </w:r>
+    </w:p>
+    <w:p>
+      <w:pPr>
         <w:rPr>
           <w:rFonts w:ascii="Arial" w:hAnsi="Arial" w:cs="Arial"/>
           <w:sz w:val="36"/>
           <w:szCs w:val="36"/>
         </w:rPr>
+      </w:pPr>
+      <w:r>
+        <w:rPr>
+          <w:rFonts w:ascii="Arial" w:hAnsi="Arial" w:cs="Arial"/>
+          <w:b/>
+          <w:bCs/>
+          <w:sz w:val="36"/>
+          <w:szCs w:val="36"/>
+        </w:rPr>
+        <w:t>and</w:t>
+      </w:r>
+      <w:r>
+        <w:rPr>
+          <w:rFonts w:ascii="Arial" w:hAnsi="Arial" w:cs="Arial"/>
+          <w:b/>
+          <w:bCs/>
+          <w:sz w:val="36"/>
+          <w:szCs w:val="36"/>
+        </w:rPr>
+        <w:t xml:space="preserve"> recommendations</w:t>
+      </w:r>
+      <w:r>
+        <w:rPr>
+          <w:rFonts w:ascii="Arial" w:hAnsi="Arial" w:cs="Arial"/>
+          <w:sz w:val="36"/>
+          <w:szCs w:val="36"/>
+        </w:rPr>
         <w:t>:</w:t>
       </w:r>
     </w:p>
@@ -792,7 +916,25 @@
           <w:sz w:val="24"/>
           <w:szCs w:val="24"/>
         </w:rPr>
-        <w:t xml:space="preserve"> funded. While KickStarter offers crowdsourcing through a grassroots investment approach, there are </w:t>
+        <w:t xml:space="preserve"> funded. While </w:t>
+      </w:r>
+      <w:proofErr w:type="spellStart"/>
+      <w:r>
+        <w:rPr>
+          <w:rFonts w:ascii="Arial" w:hAnsi="Arial" w:cs="Arial"/>
+          <w:sz w:val="24"/>
+          <w:szCs w:val="24"/>
+        </w:rPr>
+        <w:t>KickStarter</w:t>
+      </w:r>
+      <w:proofErr w:type="spellEnd"/>
+      <w:r>
+        <w:rPr>
+          <w:rFonts w:ascii="Arial" w:hAnsi="Arial" w:cs="Arial"/>
+          <w:sz w:val="24"/>
+          <w:szCs w:val="24"/>
+        </w:rPr>
+        <w:t xml:space="preserve"> offers crowdsourcing through a grassroots investment approach, there are </w:t>
       </w:r>
       <w:r>
         <w:rPr>
@@ -828,7 +970,7 @@
       </w:r>
     </w:p>
     <w:sectPr>
-      <w:footerReference w:type="default" r:id="rId10"/>
+      <w:footerReference w:type="default" r:id="rId11"/>
       <w:pgSz w:w="15840" w:h="12240" w:orient="landscape"/>
       <w:pgMar w:top="1440" w:right="1440" w:bottom="1440" w:left="1440" w:header="720" w:footer="720" w:gutter="0"/>
       <w:cols w:space="720"/>
@@ -1133,6 +1275,7 @@
     <w:lsdException w:name="HTML Sample" w:semiHidden="1" w:unhideWhenUsed="1"/>
     <w:lsdException w:name="HTML Typewriter" w:semiHidden="1" w:unhideWhenUsed="1"/>
     <w:lsdException w:name="HTML Variable" w:semiHidden="1" w:unhideWhenUsed="1"/>
+    <w:lsdException w:name="Normal Table" w:semiHidden="1" w:unhideWhenUsed="1"/>
     <w:lsdException w:name="annotation subject" w:semiHidden="1" w:unhideWhenUsed="1"/>
     <w:lsdException w:name="No List" w:semiHidden="1" w:unhideWhenUsed="1"/>
     <w:lsdException w:name="Outline List 1" w:semiHidden="1" w:unhideWhenUsed="1"/>
@@ -1179,8 +1322,10 @@
     <w:lsdException w:name="Table Subtle 2" w:semiHidden="1" w:unhideWhenUsed="1"/>
     <w:lsdException w:name="Table Web 1" w:semiHidden="1" w:unhideWhenUsed="1"/>
     <w:lsdException w:name="Table Web 2" w:semiHidden="1" w:unhideWhenUsed="1"/>
+    <w:lsdException w:name="Table Web 3" w:semiHidden="1" w:unhideWhenUsed="1"/>
     <w:lsdException w:name="Balloon Text" w:semiHidden="1" w:unhideWhenUsed="1"/>
     <w:lsdException w:name="Table Grid" w:uiPriority="39"/>
+    <w:lsdException w:name="Table Theme" w:semiHidden="1" w:unhideWhenUsed="1"/>
     <w:lsdException w:name="Placeholder Text" w:semiHidden="1"/>
     <w:lsdException w:name="No Spacing" w:uiPriority="1" w:qFormat="1"/>
     <w:lsdException w:name="Light Shading" w:uiPriority="60"/>

</xml_diff>